<commit_message>
examen de seguridad y sistemas
</commit_message>
<xml_diff>
--- a/SEGURIDAD_CONTINUIDAD_DE_SISTEMAS/parcial/2420-EXAMEN-PARCIAL-PAYTAN.docx
+++ b/SEGURIDAD_CONTINUIDAD_DE_SISTEMAS/parcial/2420-EXAMEN-PARCIAL-PAYTAN.docx
@@ -1,6 +1,6 @@
 
 <file path=word/document.xml><?xml version="1.0" encoding="utf-8"?>
-<w:document xmlns:wpc="http://schemas.microsoft.com/office/word/2010/wordprocessingCanvas" xmlns:cx="http://schemas.microsoft.com/office/drawing/2014/chartex" xmlns:cx1="http://schemas.microsoft.com/office/drawing/2015/9/8/chartex" xmlns:cx2="http://schemas.microsoft.com/office/drawing/2015/10/21/chartex" xmlns:cx3="http://schemas.microsoft.com/office/drawing/2016/5/9/chartex" xmlns:cx4="http://schemas.microsoft.com/office/drawing/2016/5/10/chartex" xmlns:cx5="http://schemas.microsoft.com/office/drawing/2016/5/11/chartex" xmlns:cx6="http://schemas.microsoft.com/office/drawing/2016/5/12/chartex" xmlns:cx7="http://schemas.microsoft.com/office/drawing/2016/5/13/chartex" xmlns:cx8="http://schemas.microsoft.com/office/drawing/2016/5/14/chartex" xmlns:mc="http://schemas.openxmlformats.org/markup-compatibility/2006" xmlns:aink="http://schemas.microsoft.com/office/drawing/2016/ink" xmlns:am3d="http://schemas.microsoft.com/office/drawing/2017/model3d" xmlns:o="urn:schemas-microsoft-com:office:office" xmlns:r="http://schemas.openxmlformats.org/officeDocument/2006/relationships" xmlns:m="http://schemas.openxmlformats.org/officeDocument/2006/math" xmlns:v="urn:schemas-microsoft-com:vml" xmlns:wp14="http://schemas.microsoft.com/office/word/2010/wordprocessingDrawing" xmlns:wp="http://schemas.openxmlformats.org/drawingml/2006/wordprocessingDrawing" xmlns:w10="urn:schemas-microsoft-com:office:word" xmlns:w="http://schemas.openxmlformats.org/wordprocessingml/2006/main" xmlns:w14="http://schemas.microsoft.com/office/word/2010/wordml" xmlns:w15="http://schemas.microsoft.com/office/word/2012/wordml" xmlns:w16cex="http://schemas.microsoft.com/office/word/2018/wordml/cex" xmlns:w16cid="http://schemas.microsoft.com/office/word/2016/wordml/cid" xmlns:w16="http://schemas.microsoft.com/office/word/2018/wordml" xmlns:w16sdtdh="http://schemas.microsoft.com/office/word/2020/wordml/sdtdatahash" xmlns:w16se="http://schemas.microsoft.com/office/word/2015/wordml/symex" xmlns:wpg="http://schemas.microsoft.com/office/word/2010/wordprocessingGroup" xmlns:wpi="http://schemas.microsoft.com/office/word/2010/wordprocessingInk" xmlns:wne="http://schemas.microsoft.com/office/word/2006/wordml" xmlns:wps="http://schemas.microsoft.com/office/word/2010/wordprocessingShape" mc:Ignorable="w14 w15 w16se w16cid w16 w16cex w16sdtdh wp14">
+<w:document xmlns:wpc="http://schemas.microsoft.com/office/word/2010/wordprocessingCanvas" xmlns:cx="http://schemas.microsoft.com/office/drawing/2014/chartex" xmlns:mc="http://schemas.openxmlformats.org/markup-compatibility/2006" xmlns:o="urn:schemas-microsoft-com:office:office" xmlns:r="http://schemas.openxmlformats.org/officeDocument/2006/relationships" xmlns:m="http://schemas.openxmlformats.org/officeDocument/2006/math" xmlns:v="urn:schemas-microsoft-com:vml" xmlns:wp14="http://schemas.microsoft.com/office/word/2010/wordprocessingDrawing" xmlns:wp="http://schemas.openxmlformats.org/drawingml/2006/wordprocessingDrawing" xmlns:w10="urn:schemas-microsoft-com:office:word" xmlns:w="http://schemas.openxmlformats.org/wordprocessingml/2006/main" xmlns:w14="http://schemas.microsoft.com/office/word/2010/wordml" xmlns:w15="http://schemas.microsoft.com/office/word/2012/wordml" xmlns:w16se="http://schemas.microsoft.com/office/word/2015/wordml/symex" xmlns:wpg="http://schemas.microsoft.com/office/word/2010/wordprocessingGroup" xmlns:wpi="http://schemas.microsoft.com/office/word/2010/wordprocessingInk" xmlns:wne="http://schemas.microsoft.com/office/word/2006/wordml" xmlns:wps="http://schemas.microsoft.com/office/word/2010/wordprocessingShape" mc:Ignorable="w14 w15 w16se wp14">
   <w:body>
     <w:p>
       <w:pPr>
@@ -480,7 +480,29 @@
           <w:sz w:val="22"/>
           <w:szCs w:val="22"/>
         </w:rPr>
-        <w:t>, archivos de documentos institucionales, internet y ProQuest ABI/</w:t>
+        <w:t xml:space="preserve">, archivos de documentos institucionales, internet y </w:t>
+      </w:r>
+      <w:proofErr w:type="spellStart"/>
+      <w:r>
+        <w:rPr>
+          <w:rFonts w:eastAsia="Calibri"/>
+          <w:i/>
+          <w:color w:val="000000"/>
+          <w:sz w:val="22"/>
+          <w:szCs w:val="22"/>
+        </w:rPr>
+        <w:t>ProQuest</w:t>
+      </w:r>
+      <w:proofErr w:type="spellEnd"/>
+      <w:r>
+        <w:rPr>
+          <w:rFonts w:eastAsia="Calibri"/>
+          <w:i/>
+          <w:color w:val="000000"/>
+          <w:sz w:val="22"/>
+          <w:szCs w:val="22"/>
+        </w:rPr>
+        <w:t xml:space="preserve"> ABI/</w:t>
       </w:r>
       <w:proofErr w:type="spellStart"/>
       <w:r>
@@ -944,7 +966,29 @@
           <w:sz w:val="22"/>
           <w:szCs w:val="22"/>
         </w:rPr>
-        <w:t>” o “.docx”</w:t>
+        <w:t>” o “.</w:t>
+      </w:r>
+      <w:proofErr w:type="spellStart"/>
+      <w:r>
+        <w:rPr>
+          <w:rFonts w:eastAsia="Calibri"/>
+          <w:bCs/>
+          <w:color w:val="000000"/>
+          <w:sz w:val="22"/>
+          <w:szCs w:val="22"/>
+        </w:rPr>
+        <w:t>docx</w:t>
+      </w:r>
+      <w:proofErr w:type="spellEnd"/>
+      <w:r>
+        <w:rPr>
+          <w:rFonts w:eastAsia="Calibri"/>
+          <w:bCs/>
+          <w:color w:val="000000"/>
+          <w:sz w:val="22"/>
+          <w:szCs w:val="22"/>
+        </w:rPr>
+        <w:t>”</w:t>
       </w:r>
       <w:r>
         <w:rPr>
@@ -1439,7 +1483,27 @@
           <w:szCs w:val="20"/>
           <w:lang w:val="en-US"/>
         </w:rPr>
-        <w:t xml:space="preserve"> de los </w:t>
+        <w:t xml:space="preserve"> de </w:t>
+      </w:r>
+      <w:proofErr w:type="spellStart"/>
+      <w:r>
+        <w:rPr>
+          <w:b/>
+          <w:sz w:val="20"/>
+          <w:szCs w:val="20"/>
+          <w:lang w:val="en-US"/>
+        </w:rPr>
+        <w:t>los</w:t>
+      </w:r>
+      <w:proofErr w:type="spellEnd"/>
+      <w:r>
+        <w:rPr>
+          <w:b/>
+          <w:sz w:val="20"/>
+          <w:szCs w:val="20"/>
+          <w:lang w:val="en-US"/>
+        </w:rPr>
+        <w:t xml:space="preserve"> </w:t>
       </w:r>
       <w:proofErr w:type="spellStart"/>
       <w:r>
@@ -3933,7 +3997,31 @@
           <w:shd w:val="clear" w:color="auto" w:fill="FFFFFF"/>
           <w:lang w:val="en-US"/>
         </w:rPr>
-        <w:t xml:space="preserve"> los </w:t>
+        <w:t xml:space="preserve"> </w:t>
+      </w:r>
+      <w:proofErr w:type="spellStart"/>
+      <w:r>
+        <w:rPr>
+          <w:rFonts w:cs="Arial"/>
+          <w:color w:val="000000"/>
+          <w:sz w:val="20"/>
+          <w:szCs w:val="20"/>
+          <w:shd w:val="clear" w:color="auto" w:fill="FFFFFF"/>
+          <w:lang w:val="en-US"/>
+        </w:rPr>
+        <w:t>los</w:t>
+      </w:r>
+      <w:proofErr w:type="spellEnd"/>
+      <w:r>
+        <w:rPr>
+          <w:rFonts w:cs="Arial"/>
+          <w:color w:val="000000"/>
+          <w:sz w:val="20"/>
+          <w:szCs w:val="20"/>
+          <w:shd w:val="clear" w:color="auto" w:fill="FFFFFF"/>
+          <w:lang w:val="en-US"/>
+        </w:rPr>
+        <w:t xml:space="preserve"> </w:t>
       </w:r>
       <w:proofErr w:type="spellStart"/>
       <w:r>
@@ -4169,7 +4257,7 @@
           <w:shd w:val="clear" w:color="auto" w:fill="FFFFFF"/>
           <w:lang w:val="en-US"/>
         </w:rPr>
-        <w:t xml:space="preserve"> por </w:t>
+        <w:t xml:space="preserve"> </w:t>
       </w:r>
       <w:proofErr w:type="spellStart"/>
       <w:r>
@@ -4181,7 +4269,7 @@
           <w:shd w:val="clear" w:color="auto" w:fill="FFFFFF"/>
           <w:lang w:val="en-US"/>
         </w:rPr>
-        <w:t>parte</w:t>
+        <w:t>por</w:t>
       </w:r>
       <w:proofErr w:type="spellEnd"/>
       <w:r>
@@ -4193,7 +4281,7 @@
           <w:shd w:val="clear" w:color="auto" w:fill="FFFFFF"/>
           <w:lang w:val="en-US"/>
         </w:rPr>
-        <w:t xml:space="preserve"> de las </w:t>
+        <w:t xml:space="preserve"> parte de las </w:t>
       </w:r>
       <w:proofErr w:type="spellStart"/>
       <w:r>
@@ -6851,27 +6939,7 @@
                 <w:szCs w:val="20"/>
                 <w:lang w:val="es-PE"/>
               </w:rPr>
-              <w:t xml:space="preserve">Retirar del servicio web tradicional </w:t>
-            </w:r>
-            <w:r>
-              <w:rPr>
-                <w:rFonts w:asciiTheme="minorHAnsi" w:hAnsiTheme="minorHAnsi" w:cstheme="minorHAnsi"/>
-                <w:b/>
-                <w:sz w:val="20"/>
-                <w:szCs w:val="20"/>
-                <w:lang w:val="es-PE"/>
-              </w:rPr>
-              <w:t>todo sistema</w:t>
-            </w:r>
-            <w:r>
-              <w:rPr>
-                <w:rFonts w:asciiTheme="minorHAnsi" w:hAnsiTheme="minorHAnsi" w:cstheme="minorHAnsi"/>
-                <w:b/>
-                <w:sz w:val="20"/>
-                <w:szCs w:val="20"/>
-                <w:lang w:val="es-PE"/>
-              </w:rPr>
-              <w:t xml:space="preserve"> de información y migrar a los servicios con conectividad VPN y proxys, con dispositivos autenticados.</w:t>
+              <w:t>Retirar del servicio web tradicional todo sistema de información y migrar a los servicios con conectividad VPN y proxys, con dispositivos autenticados.</w:t>
             </w:r>
           </w:p>
           <w:p>
@@ -6900,6 +6968,8 @@
           <w:lang w:val="es-PE"/>
         </w:rPr>
       </w:pPr>
+      <w:bookmarkStart w:id="1" w:name="_GoBack"/>
+      <w:bookmarkEnd w:id="1"/>
     </w:p>
     <w:sectPr>
       <w:headerReference w:type="default" r:id="rId8"/>
@@ -6914,7 +6984,7 @@
 </file>
 
 <file path=word/endnotes.xml><?xml version="1.0" encoding="utf-8"?>
-<w:endnotes xmlns:wpc="http://schemas.microsoft.com/office/word/2010/wordprocessingCanvas" xmlns:cx="http://schemas.microsoft.com/office/drawing/2014/chartex" xmlns:cx1="http://schemas.microsoft.com/office/drawing/2015/9/8/chartex" xmlns:cx2="http://schemas.microsoft.com/office/drawing/2015/10/21/chartex" xmlns:cx3="http://schemas.microsoft.com/office/drawing/2016/5/9/chartex" xmlns:cx4="http://schemas.microsoft.com/office/drawing/2016/5/10/chartex" xmlns:cx5="http://schemas.microsoft.com/office/drawing/2016/5/11/chartex" xmlns:cx6="http://schemas.microsoft.com/office/drawing/2016/5/12/chartex" xmlns:cx7="http://schemas.microsoft.com/office/drawing/2016/5/13/chartex" xmlns:cx8="http://schemas.microsoft.com/office/drawing/2016/5/14/chartex" xmlns:mc="http://schemas.openxmlformats.org/markup-compatibility/2006" xmlns:aink="http://schemas.microsoft.com/office/drawing/2016/ink" xmlns:am3d="http://schemas.microsoft.com/office/drawing/2017/model3d" xmlns:o="urn:schemas-microsoft-com:office:office" xmlns:r="http://schemas.openxmlformats.org/officeDocument/2006/relationships" xmlns:m="http://schemas.openxmlformats.org/officeDocument/2006/math" xmlns:v="urn:schemas-microsoft-com:vml" xmlns:wp14="http://schemas.microsoft.com/office/word/2010/wordprocessingDrawing" xmlns:wp="http://schemas.openxmlformats.org/drawingml/2006/wordprocessingDrawing" xmlns:w10="urn:schemas-microsoft-com:office:word" xmlns:w="http://schemas.openxmlformats.org/wordprocessingml/2006/main" xmlns:w14="http://schemas.microsoft.com/office/word/2010/wordml" xmlns:w15="http://schemas.microsoft.com/office/word/2012/wordml" xmlns:w16cex="http://schemas.microsoft.com/office/word/2018/wordml/cex" xmlns:w16cid="http://schemas.microsoft.com/office/word/2016/wordml/cid" xmlns:w16="http://schemas.microsoft.com/office/word/2018/wordml" xmlns:w16sdtdh="http://schemas.microsoft.com/office/word/2020/wordml/sdtdatahash" xmlns:w16se="http://schemas.microsoft.com/office/word/2015/wordml/symex" xmlns:wpg="http://schemas.microsoft.com/office/word/2010/wordprocessingGroup" xmlns:wpi="http://schemas.microsoft.com/office/word/2010/wordprocessingInk" xmlns:wne="http://schemas.microsoft.com/office/word/2006/wordml" xmlns:wps="http://schemas.microsoft.com/office/word/2010/wordprocessingShape" mc:Ignorable="w14 w15 w16se w16cid w16 w16cex w16sdtdh wp14">
+<w:endnotes xmlns:wpc="http://schemas.microsoft.com/office/word/2010/wordprocessingCanvas" xmlns:cx="http://schemas.microsoft.com/office/drawing/2014/chartex" xmlns:mc="http://schemas.openxmlformats.org/markup-compatibility/2006" xmlns:o="urn:schemas-microsoft-com:office:office" xmlns:r="http://schemas.openxmlformats.org/officeDocument/2006/relationships" xmlns:m="http://schemas.openxmlformats.org/officeDocument/2006/math" xmlns:v="urn:schemas-microsoft-com:vml" xmlns:wp14="http://schemas.microsoft.com/office/word/2010/wordprocessingDrawing" xmlns:wp="http://schemas.openxmlformats.org/drawingml/2006/wordprocessingDrawing" xmlns:w10="urn:schemas-microsoft-com:office:word" xmlns:w="http://schemas.openxmlformats.org/wordprocessingml/2006/main" xmlns:w14="http://schemas.microsoft.com/office/word/2010/wordml" xmlns:w15="http://schemas.microsoft.com/office/word/2012/wordml" xmlns:w16se="http://schemas.microsoft.com/office/word/2015/wordml/symex" xmlns:wpg="http://schemas.microsoft.com/office/word/2010/wordprocessingGroup" xmlns:wpi="http://schemas.microsoft.com/office/word/2010/wordprocessingInk" xmlns:wne="http://schemas.microsoft.com/office/word/2006/wordml" xmlns:wps="http://schemas.microsoft.com/office/word/2010/wordprocessingShape" mc:Ignorable="w14 w15 w16se wp14">
   <w:endnote w:type="separator" w:id="-1">
     <w:p>
       <w:r>
@@ -6933,7 +7003,7 @@
 </file>
 
 <file path=word/footer1.xml><?xml version="1.0" encoding="utf-8"?>
-<w:ftr xmlns:wpc="http://schemas.microsoft.com/office/word/2010/wordprocessingCanvas" xmlns:cx="http://schemas.microsoft.com/office/drawing/2014/chartex" xmlns:cx1="http://schemas.microsoft.com/office/drawing/2015/9/8/chartex" xmlns:cx2="http://schemas.microsoft.com/office/drawing/2015/10/21/chartex" xmlns:cx3="http://schemas.microsoft.com/office/drawing/2016/5/9/chartex" xmlns:cx4="http://schemas.microsoft.com/office/drawing/2016/5/10/chartex" xmlns:cx5="http://schemas.microsoft.com/office/drawing/2016/5/11/chartex" xmlns:cx6="http://schemas.microsoft.com/office/drawing/2016/5/12/chartex" xmlns:cx7="http://schemas.microsoft.com/office/drawing/2016/5/13/chartex" xmlns:cx8="http://schemas.microsoft.com/office/drawing/2016/5/14/chartex" xmlns:mc="http://schemas.openxmlformats.org/markup-compatibility/2006" xmlns:aink="http://schemas.microsoft.com/office/drawing/2016/ink" xmlns:am3d="http://schemas.microsoft.com/office/drawing/2017/model3d" xmlns:o="urn:schemas-microsoft-com:office:office" xmlns:r="http://schemas.openxmlformats.org/officeDocument/2006/relationships" xmlns:m="http://schemas.openxmlformats.org/officeDocument/2006/math" xmlns:v="urn:schemas-microsoft-com:vml" xmlns:wp14="http://schemas.microsoft.com/office/word/2010/wordprocessingDrawing" xmlns:wp="http://schemas.openxmlformats.org/drawingml/2006/wordprocessingDrawing" xmlns:w10="urn:schemas-microsoft-com:office:word" xmlns:w="http://schemas.openxmlformats.org/wordprocessingml/2006/main" xmlns:w14="http://schemas.microsoft.com/office/word/2010/wordml" xmlns:w15="http://schemas.microsoft.com/office/word/2012/wordml" xmlns:w16cex="http://schemas.microsoft.com/office/word/2018/wordml/cex" xmlns:w16cid="http://schemas.microsoft.com/office/word/2016/wordml/cid" xmlns:w16="http://schemas.microsoft.com/office/word/2018/wordml" xmlns:w16sdtdh="http://schemas.microsoft.com/office/word/2020/wordml/sdtdatahash" xmlns:w16se="http://schemas.microsoft.com/office/word/2015/wordml/symex" xmlns:wpg="http://schemas.microsoft.com/office/word/2010/wordprocessingGroup" xmlns:wpi="http://schemas.microsoft.com/office/word/2010/wordprocessingInk" xmlns:wne="http://schemas.microsoft.com/office/word/2006/wordml" xmlns:wps="http://schemas.microsoft.com/office/word/2010/wordprocessingShape" mc:Ignorable="w14 w15 w16se w16cid w16 w16cex w16sdtdh wp14">
+<w:ftr xmlns:wpc="http://schemas.microsoft.com/office/word/2010/wordprocessingCanvas" xmlns:cx="http://schemas.microsoft.com/office/drawing/2014/chartex" xmlns:mc="http://schemas.openxmlformats.org/markup-compatibility/2006" xmlns:o="urn:schemas-microsoft-com:office:office" xmlns:r="http://schemas.openxmlformats.org/officeDocument/2006/relationships" xmlns:m="http://schemas.openxmlformats.org/officeDocument/2006/math" xmlns:v="urn:schemas-microsoft-com:vml" xmlns:wp14="http://schemas.microsoft.com/office/word/2010/wordprocessingDrawing" xmlns:wp="http://schemas.openxmlformats.org/drawingml/2006/wordprocessingDrawing" xmlns:w10="urn:schemas-microsoft-com:office:word" xmlns:w="http://schemas.openxmlformats.org/wordprocessingml/2006/main" xmlns:w14="http://schemas.microsoft.com/office/word/2010/wordml" xmlns:w15="http://schemas.microsoft.com/office/word/2012/wordml" xmlns:w16se="http://schemas.microsoft.com/office/word/2015/wordml/symex" xmlns:wpg="http://schemas.microsoft.com/office/word/2010/wordprocessingGroup" xmlns:wpi="http://schemas.microsoft.com/office/word/2010/wordprocessingInk" xmlns:wne="http://schemas.microsoft.com/office/word/2006/wordml" xmlns:wps="http://schemas.microsoft.com/office/word/2010/wordprocessingShape" mc:Ignorable="w14 w15 w16se wp14">
   <w:p>
     <w:pPr>
       <w:pBdr>
@@ -6994,7 +7064,7 @@
         <w:sz w:val="18"/>
         <w:szCs w:val="18"/>
       </w:rPr>
-      <w:t>1</w:t>
+      <w:t>5</w:t>
     </w:r>
     <w:r>
       <w:rPr>
@@ -7054,7 +7124,7 @@
         <w:sz w:val="18"/>
         <w:szCs w:val="18"/>
       </w:rPr>
-      <w:t>1</w:t>
+      <w:t>5</w:t>
     </w:r>
     <w:r>
       <w:rPr>
@@ -7111,7 +7181,7 @@
 </file>
 
 <file path=word/footnotes.xml><?xml version="1.0" encoding="utf-8"?>
-<w:footnotes xmlns:wpc="http://schemas.microsoft.com/office/word/2010/wordprocessingCanvas" xmlns:cx="http://schemas.microsoft.com/office/drawing/2014/chartex" xmlns:cx1="http://schemas.microsoft.com/office/drawing/2015/9/8/chartex" xmlns:cx2="http://schemas.microsoft.com/office/drawing/2015/10/21/chartex" xmlns:cx3="http://schemas.microsoft.com/office/drawing/2016/5/9/chartex" xmlns:cx4="http://schemas.microsoft.com/office/drawing/2016/5/10/chartex" xmlns:cx5="http://schemas.microsoft.com/office/drawing/2016/5/11/chartex" xmlns:cx6="http://schemas.microsoft.com/office/drawing/2016/5/12/chartex" xmlns:cx7="http://schemas.microsoft.com/office/drawing/2016/5/13/chartex" xmlns:cx8="http://schemas.microsoft.com/office/drawing/2016/5/14/chartex" xmlns:mc="http://schemas.openxmlformats.org/markup-compatibility/2006" xmlns:aink="http://schemas.microsoft.com/office/drawing/2016/ink" xmlns:am3d="http://schemas.microsoft.com/office/drawing/2017/model3d" xmlns:o="urn:schemas-microsoft-com:office:office" xmlns:r="http://schemas.openxmlformats.org/officeDocument/2006/relationships" xmlns:m="http://schemas.openxmlformats.org/officeDocument/2006/math" xmlns:v="urn:schemas-microsoft-com:vml" xmlns:wp14="http://schemas.microsoft.com/office/word/2010/wordprocessingDrawing" xmlns:wp="http://schemas.openxmlformats.org/drawingml/2006/wordprocessingDrawing" xmlns:w10="urn:schemas-microsoft-com:office:word" xmlns:w="http://schemas.openxmlformats.org/wordprocessingml/2006/main" xmlns:w14="http://schemas.microsoft.com/office/word/2010/wordml" xmlns:w15="http://schemas.microsoft.com/office/word/2012/wordml" xmlns:w16cex="http://schemas.microsoft.com/office/word/2018/wordml/cex" xmlns:w16cid="http://schemas.microsoft.com/office/word/2016/wordml/cid" xmlns:w16="http://schemas.microsoft.com/office/word/2018/wordml" xmlns:w16sdtdh="http://schemas.microsoft.com/office/word/2020/wordml/sdtdatahash" xmlns:w16se="http://schemas.microsoft.com/office/word/2015/wordml/symex" xmlns:wpg="http://schemas.microsoft.com/office/word/2010/wordprocessingGroup" xmlns:wpi="http://schemas.microsoft.com/office/word/2010/wordprocessingInk" xmlns:wne="http://schemas.microsoft.com/office/word/2006/wordml" xmlns:wps="http://schemas.microsoft.com/office/word/2010/wordprocessingShape" mc:Ignorable="w14 w15 w16se w16cid w16 w16cex w16sdtdh wp14">
+<w:footnotes xmlns:wpc="http://schemas.microsoft.com/office/word/2010/wordprocessingCanvas" xmlns:cx="http://schemas.microsoft.com/office/drawing/2014/chartex" xmlns:mc="http://schemas.openxmlformats.org/markup-compatibility/2006" xmlns:o="urn:schemas-microsoft-com:office:office" xmlns:r="http://schemas.openxmlformats.org/officeDocument/2006/relationships" xmlns:m="http://schemas.openxmlformats.org/officeDocument/2006/math" xmlns:v="urn:schemas-microsoft-com:vml" xmlns:wp14="http://schemas.microsoft.com/office/word/2010/wordprocessingDrawing" xmlns:wp="http://schemas.openxmlformats.org/drawingml/2006/wordprocessingDrawing" xmlns:w10="urn:schemas-microsoft-com:office:word" xmlns:w="http://schemas.openxmlformats.org/wordprocessingml/2006/main" xmlns:w14="http://schemas.microsoft.com/office/word/2010/wordml" xmlns:w15="http://schemas.microsoft.com/office/word/2012/wordml" xmlns:w16se="http://schemas.microsoft.com/office/word/2015/wordml/symex" xmlns:wpg="http://schemas.microsoft.com/office/word/2010/wordprocessingGroup" xmlns:wpi="http://schemas.microsoft.com/office/word/2010/wordprocessingInk" xmlns:wne="http://schemas.microsoft.com/office/word/2006/wordml" xmlns:wps="http://schemas.microsoft.com/office/word/2010/wordprocessingShape" mc:Ignorable="w14 w15 w16se wp14">
   <w:footnote w:type="separator" w:id="-1">
     <w:p>
       <w:r>
@@ -7130,7 +7200,7 @@
 </file>
 
 <file path=word/header1.xml><?xml version="1.0" encoding="utf-8"?>
-<w:hdr xmlns:wpc="http://schemas.microsoft.com/office/word/2010/wordprocessingCanvas" xmlns:cx="http://schemas.microsoft.com/office/drawing/2014/chartex" xmlns:cx1="http://schemas.microsoft.com/office/drawing/2015/9/8/chartex" xmlns:cx2="http://schemas.microsoft.com/office/drawing/2015/10/21/chartex" xmlns:cx3="http://schemas.microsoft.com/office/drawing/2016/5/9/chartex" xmlns:cx4="http://schemas.microsoft.com/office/drawing/2016/5/10/chartex" xmlns:cx5="http://schemas.microsoft.com/office/drawing/2016/5/11/chartex" xmlns:cx6="http://schemas.microsoft.com/office/drawing/2016/5/12/chartex" xmlns:cx7="http://schemas.microsoft.com/office/drawing/2016/5/13/chartex" xmlns:cx8="http://schemas.microsoft.com/office/drawing/2016/5/14/chartex" xmlns:mc="http://schemas.openxmlformats.org/markup-compatibility/2006" xmlns:aink="http://schemas.microsoft.com/office/drawing/2016/ink" xmlns:am3d="http://schemas.microsoft.com/office/drawing/2017/model3d" xmlns:o="urn:schemas-microsoft-com:office:office" xmlns:r="http://schemas.openxmlformats.org/officeDocument/2006/relationships" xmlns:m="http://schemas.openxmlformats.org/officeDocument/2006/math" xmlns:v="urn:schemas-microsoft-com:vml" xmlns:wp14="http://schemas.microsoft.com/office/word/2010/wordprocessingDrawing" xmlns:wp="http://schemas.openxmlformats.org/drawingml/2006/wordprocessingDrawing" xmlns:w10="urn:schemas-microsoft-com:office:word" xmlns:w="http://schemas.openxmlformats.org/wordprocessingml/2006/main" xmlns:w14="http://schemas.microsoft.com/office/word/2010/wordml" xmlns:w15="http://schemas.microsoft.com/office/word/2012/wordml" xmlns:w16cex="http://schemas.microsoft.com/office/word/2018/wordml/cex" xmlns:w16cid="http://schemas.microsoft.com/office/word/2016/wordml/cid" xmlns:w16="http://schemas.microsoft.com/office/word/2018/wordml" xmlns:w16sdtdh="http://schemas.microsoft.com/office/word/2020/wordml/sdtdatahash" xmlns:w16se="http://schemas.microsoft.com/office/word/2015/wordml/symex" xmlns:wpg="http://schemas.microsoft.com/office/word/2010/wordprocessingGroup" xmlns:wpi="http://schemas.microsoft.com/office/word/2010/wordprocessingInk" xmlns:wne="http://schemas.microsoft.com/office/word/2006/wordml" xmlns:wps="http://schemas.microsoft.com/office/word/2010/wordprocessingShape" mc:Ignorable="w14 w15 w16se w16cid w16 w16cex w16sdtdh wp14">
+<w:hdr xmlns:wpc="http://schemas.microsoft.com/office/word/2010/wordprocessingCanvas" xmlns:cx="http://schemas.microsoft.com/office/drawing/2014/chartex" xmlns:mc="http://schemas.openxmlformats.org/markup-compatibility/2006" xmlns:o="urn:schemas-microsoft-com:office:office" xmlns:r="http://schemas.openxmlformats.org/officeDocument/2006/relationships" xmlns:m="http://schemas.openxmlformats.org/officeDocument/2006/math" xmlns:v="urn:schemas-microsoft-com:vml" xmlns:wp14="http://schemas.microsoft.com/office/word/2010/wordprocessingDrawing" xmlns:wp="http://schemas.openxmlformats.org/drawingml/2006/wordprocessingDrawing" xmlns:w10="urn:schemas-microsoft-com:office:word" xmlns:w="http://schemas.openxmlformats.org/wordprocessingml/2006/main" xmlns:w14="http://schemas.microsoft.com/office/word/2010/wordml" xmlns:w15="http://schemas.microsoft.com/office/word/2012/wordml" xmlns:w16se="http://schemas.microsoft.com/office/word/2015/wordml/symex" xmlns:wpg="http://schemas.microsoft.com/office/word/2010/wordprocessingGroup" xmlns:wpi="http://schemas.microsoft.com/office/word/2010/wordprocessingInk" xmlns:wne="http://schemas.microsoft.com/office/word/2006/wordml" xmlns:wps="http://schemas.microsoft.com/office/word/2010/wordprocessingShape" mc:Ignorable="w14 w15 w16se wp14">
   <w:p>
     <w:pPr>
       <w:pBdr>
@@ -7153,7 +7223,7 @@
     <w:r>
       <w:rPr>
         <w:noProof/>
-        <w:lang w:val="es-PE" w:eastAsia="es-PE"/>
+        <w:lang w:val="en-US" w:eastAsia="en-US"/>
       </w:rPr>
       <mc:AlternateContent>
         <mc:Choice Requires="wps">
@@ -7208,7 +7278,7 @@
             </wp:anchor>
           </w:drawing>
         </mc:Choice>
-        <mc:Fallback>
+        <mc:Fallback xmlns:w16sdtdh="http://schemas.microsoft.com/office/word/2020/wordml/sdtdatahash" xmlns:w16="http://schemas.microsoft.com/office/word/2018/wordml" xmlns:w16cid="http://schemas.microsoft.com/office/word/2016/wordml/cid" xmlns:w16cex="http://schemas.microsoft.com/office/word/2018/wordml/cex" xmlns:am3d="http://schemas.microsoft.com/office/drawing/2017/model3d" xmlns:aink="http://schemas.microsoft.com/office/drawing/2016/ink" xmlns:cx8="http://schemas.microsoft.com/office/drawing/2016/5/14/chartex" xmlns:cx7="http://schemas.microsoft.com/office/drawing/2016/5/13/chartex" xmlns:cx6="http://schemas.microsoft.com/office/drawing/2016/5/12/chartex" xmlns:cx5="http://schemas.microsoft.com/office/drawing/2016/5/11/chartex" xmlns:cx4="http://schemas.microsoft.com/office/drawing/2016/5/10/chartex" xmlns:cx3="http://schemas.microsoft.com/office/drawing/2016/5/9/chartex" xmlns:cx2="http://schemas.microsoft.com/office/drawing/2015/10/21/chartex" xmlns:cx1="http://schemas.microsoft.com/office/drawing/2015/9/8/chartex">
           <w:pict>
             <v:rect w14:anchorId="24A8B987" id="Rectángulo 4" o:spid="_x0000_s1026" style="position:absolute;left:0;text-align:left;margin-left:-54pt;margin-top:-35pt;width:603.75pt;height:64.5pt;z-index:251658240;visibility:visible;mso-wrap-style:square;mso-wrap-distance-left:9pt;mso-wrap-distance-top:0;mso-wrap-distance-right:9pt;mso-wrap-distance-bottom:0;mso-position-horizontal:absolute;mso-position-horizontal-relative:text;mso-position-vertical:absolute;mso-position-vertical-relative:text;v-text-anchor:middle" o:gfxdata="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" fillcolor="#36a6de" stroked="f">
               <v:textbox inset="2.53958mm,2.53958mm,2.53958mm,2.53958mm">
@@ -7228,7 +7298,7 @@
     <w:r>
       <w:rPr>
         <w:noProof/>
-        <w:lang w:val="es-PE" w:eastAsia="es-PE"/>
+        <w:lang w:val="en-US" w:eastAsia="en-US"/>
       </w:rPr>
       <mc:AlternateContent>
         <mc:Choice Requires="wps">
@@ -7304,7 +7374,7 @@
             </wp:anchor>
           </w:drawing>
         </mc:Choice>
-        <mc:Fallback>
+        <mc:Fallback xmlns:w16sdtdh="http://schemas.microsoft.com/office/word/2020/wordml/sdtdatahash" xmlns:w16="http://schemas.microsoft.com/office/word/2018/wordml" xmlns:w16cid="http://schemas.microsoft.com/office/word/2016/wordml/cid" xmlns:w16cex="http://schemas.microsoft.com/office/word/2018/wordml/cex" xmlns:am3d="http://schemas.microsoft.com/office/drawing/2017/model3d" xmlns:aink="http://schemas.microsoft.com/office/drawing/2016/ink" xmlns:cx8="http://schemas.microsoft.com/office/drawing/2016/5/14/chartex" xmlns:cx7="http://schemas.microsoft.com/office/drawing/2016/5/13/chartex" xmlns:cx6="http://schemas.microsoft.com/office/drawing/2016/5/12/chartex" xmlns:cx5="http://schemas.microsoft.com/office/drawing/2016/5/11/chartex" xmlns:cx4="http://schemas.microsoft.com/office/drawing/2016/5/10/chartex" xmlns:cx3="http://schemas.microsoft.com/office/drawing/2016/5/9/chartex" xmlns:cx2="http://schemas.microsoft.com/office/drawing/2015/10/21/chartex" xmlns:cx1="http://schemas.microsoft.com/office/drawing/2015/9/8/chartex">
           <w:pict>
             <v:rect w14:anchorId="3D228CD4" id="Rectángulo 5" o:spid="_x0000_s1027" style="position:absolute;left:0;text-align:left;margin-left:-9pt;margin-top:-22pt;width:445.45pt;height:36.75pt;z-index:251659264;visibility:visible;mso-wrap-style:square;mso-wrap-distance-left:9pt;mso-wrap-distance-top:0;mso-wrap-distance-right:9pt;mso-wrap-distance-bottom:0;mso-position-horizontal:absolute;mso-position-horizontal-relative:text;mso-position-vertical:absolute;mso-position-vertical-relative:text;v-text-anchor:top" o:gfxdata="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" filled="f" stroked="f">
               <v:textbox inset="2.53958mm,1.2694mm,2.53958mm,1.2694mm">
@@ -7347,7 +7417,7 @@
     <w:r>
       <w:rPr>
         <w:noProof/>
-        <w:lang w:val="es-PE" w:eastAsia="es-PE"/>
+        <w:lang w:val="en-US" w:eastAsia="en-US"/>
       </w:rPr>
       <w:drawing>
         <wp:anchor distT="0" distB="0" distL="114300" distR="114300" simplePos="0" relativeHeight="251660288" behindDoc="0" locked="0" layoutInCell="1" hidden="0" allowOverlap="1" wp14:anchorId="0F24F74E" wp14:editId="183013BA">
@@ -7398,7 +7468,7 @@
 </file>
 
 <file path=word/numbering.xml><?xml version="1.0" encoding="utf-8"?>
-<w:numbering xmlns:wpc="http://schemas.microsoft.com/office/word/2010/wordprocessingCanvas" xmlns:cx="http://schemas.microsoft.com/office/drawing/2014/chartex" xmlns:cx1="http://schemas.microsoft.com/office/drawing/2015/9/8/chartex" xmlns:cx2="http://schemas.microsoft.com/office/drawing/2015/10/21/chartex" xmlns:cx3="http://schemas.microsoft.com/office/drawing/2016/5/9/chartex" xmlns:cx4="http://schemas.microsoft.com/office/drawing/2016/5/10/chartex" xmlns:cx5="http://schemas.microsoft.com/office/drawing/2016/5/11/chartex" xmlns:cx6="http://schemas.microsoft.com/office/drawing/2016/5/12/chartex" xmlns:cx7="http://schemas.microsoft.com/office/drawing/2016/5/13/chartex" xmlns:cx8="http://schemas.microsoft.com/office/drawing/2016/5/14/chartex" xmlns:mc="http://schemas.openxmlformats.org/markup-compatibility/2006" xmlns:aink="http://schemas.microsoft.com/office/drawing/2016/ink" xmlns:am3d="http://schemas.microsoft.com/office/drawing/2017/model3d" xmlns:o="urn:schemas-microsoft-com:office:office" xmlns:r="http://schemas.openxmlformats.org/officeDocument/2006/relationships" xmlns:m="http://schemas.openxmlformats.org/officeDocument/2006/math" xmlns:v="urn:schemas-microsoft-com:vml" xmlns:wp14="http://schemas.microsoft.com/office/word/2010/wordprocessingDrawing" xmlns:wp="http://schemas.openxmlformats.org/drawingml/2006/wordprocessingDrawing" xmlns:w10="urn:schemas-microsoft-com:office:word" xmlns:w="http://schemas.openxmlformats.org/wordprocessingml/2006/main" xmlns:w14="http://schemas.microsoft.com/office/word/2010/wordml" xmlns:w15="http://schemas.microsoft.com/office/word/2012/wordml" xmlns:w16cex="http://schemas.microsoft.com/office/word/2018/wordml/cex" xmlns:w16cid="http://schemas.microsoft.com/office/word/2016/wordml/cid" xmlns:w16="http://schemas.microsoft.com/office/word/2018/wordml" xmlns:w16sdtdh="http://schemas.microsoft.com/office/word/2020/wordml/sdtdatahash" xmlns:w16se="http://schemas.microsoft.com/office/word/2015/wordml/symex" xmlns:wpg="http://schemas.microsoft.com/office/word/2010/wordprocessingGroup" xmlns:wpi="http://schemas.microsoft.com/office/word/2010/wordprocessingInk" xmlns:wne="http://schemas.microsoft.com/office/word/2006/wordml" xmlns:wps="http://schemas.microsoft.com/office/word/2010/wordprocessingShape" mc:Ignorable="w14 w15 w16se w16cid w16 w16cex w16sdtdh wp14">
+<w:numbering xmlns:wpc="http://schemas.microsoft.com/office/word/2010/wordprocessingCanvas" xmlns:cx="http://schemas.microsoft.com/office/drawing/2014/chartex" xmlns:mc="http://schemas.openxmlformats.org/markup-compatibility/2006" xmlns:o="urn:schemas-microsoft-com:office:office" xmlns:r="http://schemas.openxmlformats.org/officeDocument/2006/relationships" xmlns:m="http://schemas.openxmlformats.org/officeDocument/2006/math" xmlns:v="urn:schemas-microsoft-com:vml" xmlns:wp14="http://schemas.microsoft.com/office/word/2010/wordprocessingDrawing" xmlns:wp="http://schemas.openxmlformats.org/drawingml/2006/wordprocessingDrawing" xmlns:w10="urn:schemas-microsoft-com:office:word" xmlns:w="http://schemas.openxmlformats.org/wordprocessingml/2006/main" xmlns:w14="http://schemas.microsoft.com/office/word/2010/wordml" xmlns:w15="http://schemas.microsoft.com/office/word/2012/wordml" xmlns:w16se="http://schemas.microsoft.com/office/word/2015/wordml/symex" xmlns:wpg="http://schemas.microsoft.com/office/word/2010/wordprocessingGroup" xmlns:wpi="http://schemas.microsoft.com/office/word/2010/wordprocessingInk" xmlns:wne="http://schemas.microsoft.com/office/word/2006/wordml" xmlns:wps="http://schemas.microsoft.com/office/word/2010/wordprocessingShape" mc:Ignorable="w14 w15 w16se wp14">
   <w:abstractNum w:abstractNumId="0" w15:restartNumberingAfterBreak="0">
     <w:nsid w:val="08066FD7"/>
     <w:multiLevelType w:val="hybridMultilevel"/>
@@ -10167,7 +10237,7 @@
 </file>
 
 <file path=word/styles.xml><?xml version="1.0" encoding="utf-8"?>
-<w:styles xmlns:mc="http://schemas.openxmlformats.org/markup-compatibility/2006" xmlns:r="http://schemas.openxmlformats.org/officeDocument/2006/relationships" xmlns:w="http://schemas.openxmlformats.org/wordprocessingml/2006/main" xmlns:w14="http://schemas.microsoft.com/office/word/2010/wordml" xmlns:w15="http://schemas.microsoft.com/office/word/2012/wordml" xmlns:w16cex="http://schemas.microsoft.com/office/word/2018/wordml/cex" xmlns:w16cid="http://schemas.microsoft.com/office/word/2016/wordml/cid" xmlns:w16="http://schemas.microsoft.com/office/word/2018/wordml" xmlns:w16sdtdh="http://schemas.microsoft.com/office/word/2020/wordml/sdtdatahash" xmlns:w16se="http://schemas.microsoft.com/office/word/2015/wordml/symex" mc:Ignorable="w14 w15 w16se w16cid w16 w16cex w16sdtdh">
+<w:styles xmlns:mc="http://schemas.openxmlformats.org/markup-compatibility/2006" xmlns:r="http://schemas.openxmlformats.org/officeDocument/2006/relationships" xmlns:w="http://schemas.openxmlformats.org/wordprocessingml/2006/main" xmlns:w14="http://schemas.microsoft.com/office/word/2010/wordml" xmlns:w15="http://schemas.microsoft.com/office/word/2012/wordml" xmlns:w16se="http://schemas.microsoft.com/office/word/2015/wordml/symex" mc:Ignorable="w14 w15 w16se">
   <w:docDefaults>
     <w:rPrDefault>
       <w:rPr>
@@ -10179,7 +10249,7 @@
     </w:rPrDefault>
     <w:pPrDefault/>
   </w:docDefaults>
-  <w:latentStyles w:defLockedState="0" w:defUIPriority="99" w:defSemiHidden="0" w:defUnhideWhenUsed="0" w:defQFormat="0" w:count="376">
+  <w:latentStyles w:defLockedState="0" w:defUIPriority="99" w:defSemiHidden="0" w:defUnhideWhenUsed="0" w:defQFormat="0" w:count="371">
     <w:lsdException w:name="Normal" w:uiPriority="0" w:qFormat="1"/>
     <w:lsdException w:name="heading 1" w:uiPriority="9" w:qFormat="1"/>
     <w:lsdException w:name="heading 2" w:semiHidden="1" w:uiPriority="9" w:unhideWhenUsed="1" w:qFormat="1"/>
@@ -10551,11 +10621,6 @@
     <w:lsdException w:name="List Table 5 Dark Accent 6" w:uiPriority="50"/>
     <w:lsdException w:name="List Table 6 Colorful Accent 6" w:uiPriority="51"/>
     <w:lsdException w:name="List Table 7 Colorful Accent 6" w:uiPriority="52"/>
-    <w:lsdException w:name="Mention" w:semiHidden="1" w:unhideWhenUsed="1"/>
-    <w:lsdException w:name="Smart Hyperlink" w:semiHidden="1" w:unhideWhenUsed="1"/>
-    <w:lsdException w:name="Hashtag" w:semiHidden="1" w:unhideWhenUsed="1"/>
-    <w:lsdException w:name="Unresolved Mention" w:semiHidden="1" w:unhideWhenUsed="1"/>
-    <w:lsdException w:name="Smart Link" w:semiHidden="1" w:unhideWhenUsed="1"/>
   </w:latentStyles>
   <w:style w:type="paragraph" w:default="1" w:styleId="Normal">
     <w:name w:val="Normal"/>

</xml_diff>